<commit_message>
fix(planes): Corrige RC-003 para hacerla coherente con su implementación
</commit_message>
<xml_diff>
--- a/03 DOCUMENTOS/PLANES/PGC-037.docx
+++ b/03 DOCUMENTOS/PLANES/PGC-037.docx
@@ -55,6 +55,7 @@
           <w:szCs w:val="36"/>
         </w:rPr>
       </w:pPr>
+      <w:proofErr w:type="spellStart"/>
       <w:r>
         <w:rPr>
           <w:rFonts w:ascii="Arial" w:eastAsia="Arial" w:hAnsi="Arial" w:cs="Arial"/>
@@ -63,8 +64,31 @@
           <w:sz w:val="36"/>
           <w:szCs w:val="36"/>
         </w:rPr>
-        <w:t>Bakati Group</w:t>
+        <w:t>Bakati</w:t>
       </w:r>
+      <w:proofErr w:type="spellEnd"/>
+      <w:r>
+        <w:rPr>
+          <w:rFonts w:ascii="Arial" w:eastAsia="Arial" w:hAnsi="Arial" w:cs="Arial"/>
+          <w:b/>
+          <w:color w:val="A6A6A6"/>
+          <w:sz w:val="36"/>
+          <w:szCs w:val="36"/>
+        </w:rPr>
+        <w:t xml:space="preserve"> </w:t>
+      </w:r>
+      <w:proofErr w:type="spellStart"/>
+      <w:r>
+        <w:rPr>
+          <w:rFonts w:ascii="Arial" w:eastAsia="Arial" w:hAnsi="Arial" w:cs="Arial"/>
+          <w:b/>
+          <w:color w:val="A6A6A6"/>
+          <w:sz w:val="36"/>
+          <w:szCs w:val="36"/>
+        </w:rPr>
+        <w:t>Group</w:t>
+      </w:r>
+      <w:proofErr w:type="spellEnd"/>
     </w:p>
     <w:p>
       <w:pPr>
@@ -232,11 +256,33 @@
           <w:rFonts w:ascii="Open Sans" w:eastAsia="Open Sans" w:hAnsi="Open Sans" w:cs="Open Sans"/>
         </w:rPr>
       </w:pPr>
+      <w:proofErr w:type="spellStart"/>
       <w:r>
         <w:rPr>
           <w:rFonts w:ascii="Open Sans" w:eastAsia="Open Sans" w:hAnsi="Open Sans" w:cs="Open Sans"/>
         </w:rPr>
-        <w:t>Bakati Group es una empresa que brinda soluciones tecnológicas a medida de acuerdo a la necesidad de sus múltiples clientes, actualmente tenemos 2 proyectos en desarrollo y un proyecto en mantenimiento.</w:t>
+        <w:t>Bakati</w:t>
+      </w:r>
+      <w:proofErr w:type="spellEnd"/>
+      <w:r>
+        <w:rPr>
+          <w:rFonts w:ascii="Open Sans" w:eastAsia="Open Sans" w:hAnsi="Open Sans" w:cs="Open Sans"/>
+        </w:rPr>
+        <w:t xml:space="preserve"> </w:t>
+      </w:r>
+      <w:proofErr w:type="spellStart"/>
+      <w:r>
+        <w:rPr>
+          <w:rFonts w:ascii="Open Sans" w:eastAsia="Open Sans" w:hAnsi="Open Sans" w:cs="Open Sans"/>
+        </w:rPr>
+        <w:t>Group</w:t>
+      </w:r>
+      <w:proofErr w:type="spellEnd"/>
+      <w:r>
+        <w:rPr>
+          <w:rFonts w:ascii="Open Sans" w:eastAsia="Open Sans" w:hAnsi="Open Sans" w:cs="Open Sans"/>
+        </w:rPr>
+        <w:t xml:space="preserve"> es una empresa que brinda soluciones tecnológicas a medida de acuerdo a la necesidad de sus múltiples clientes, actualmente tenemos 2 proyectos en desarrollo y un proyecto en mantenimiento.</w:t>
       </w:r>
     </w:p>
     <w:p>
@@ -285,7 +331,35 @@
         <w:rPr>
           <w:rFonts w:ascii="Open Sans" w:eastAsia="Open Sans" w:hAnsi="Open Sans" w:cs="Open Sans"/>
         </w:rPr>
-        <w:t>El propósito de este plan es buscar que la gestión de la configuración se realice durante todas las actividades asociadas al desarrollo del sistema, y continúe registrando los cambios hasta que éste deje de utilizarse. Además de mantener la integridad de los productos que se obtienen a lo largo de los sistemas de información, garantizando que no se realizan cambios incontrolados y que todos los participantes en el desarrollo del sistema disponen de la versión adecuada de los productos que maneja Bakati Group. Y finalmente, permitir que la gestión de configuración facilite el desarrollo y mantenimiento de nuestros productos, aportando información precisa para valorar el impacto de los cambios solicitados y reduciendo el tiempo de implementación de un cambio, tanto evolutivo como correctivo.</w:t>
+        <w:t xml:space="preserve">El propósito de este plan es buscar que la gestión de la configuración se realice durante todas las actividades asociadas al desarrollo del sistema, y continúe registrando los cambios hasta que éste deje de utilizarse. Además de mantener la integridad de los productos que se obtienen a lo largo de los sistemas de información, garantizando que no se realizan cambios incontrolados y que todos los participantes en el desarrollo del sistema disponen de la versión adecuada de los productos que maneja </w:t>
+      </w:r>
+      <w:proofErr w:type="spellStart"/>
+      <w:r>
+        <w:rPr>
+          <w:rFonts w:ascii="Open Sans" w:eastAsia="Open Sans" w:hAnsi="Open Sans" w:cs="Open Sans"/>
+        </w:rPr>
+        <w:t>Bakati</w:t>
+      </w:r>
+      <w:proofErr w:type="spellEnd"/>
+      <w:r>
+        <w:rPr>
+          <w:rFonts w:ascii="Open Sans" w:eastAsia="Open Sans" w:hAnsi="Open Sans" w:cs="Open Sans"/>
+        </w:rPr>
+        <w:t xml:space="preserve"> </w:t>
+      </w:r>
+      <w:proofErr w:type="spellStart"/>
+      <w:r>
+        <w:rPr>
+          <w:rFonts w:ascii="Open Sans" w:eastAsia="Open Sans" w:hAnsi="Open Sans" w:cs="Open Sans"/>
+        </w:rPr>
+        <w:t>Group</w:t>
+      </w:r>
+      <w:proofErr w:type="spellEnd"/>
+      <w:r>
+        <w:rPr>
+          <w:rFonts w:ascii="Open Sans" w:eastAsia="Open Sans" w:hAnsi="Open Sans" w:cs="Open Sans"/>
+        </w:rPr>
+        <w:t>. Y finalmente, permitir que la gestión de configuración facilite el desarrollo y mantenimiento de nuestros productos, aportando información precisa para valorar el impacto de los cambios solicitados y reduciendo el tiempo de implementación de un cambio, tanto evolutivo como correctivo.</w:t>
       </w:r>
     </w:p>
     <w:p>
@@ -1258,8 +1332,18 @@
                 <w:b/>
                 <w:color w:val="FFFFFF"/>
               </w:rPr>
-              <w:t>Git Kraken</w:t>
-            </w:r>
+              <w:t xml:space="preserve">Git </w:t>
+            </w:r>
+            <w:proofErr w:type="spellStart"/>
+            <w:r>
+              <w:rPr>
+                <w:rFonts w:ascii="Open Sans" w:eastAsia="Open Sans" w:hAnsi="Open Sans" w:cs="Open Sans"/>
+                <w:b/>
+                <w:color w:val="FFFFFF"/>
+              </w:rPr>
+              <w:t>Kraken</w:t>
+            </w:r>
+            <w:proofErr w:type="spellEnd"/>
           </w:p>
         </w:tc>
         <w:tc>
@@ -1290,13 +1374,41 @@
                 <w:szCs w:val="24"/>
               </w:rPr>
             </w:pPr>
+            <w:proofErr w:type="spellStart"/>
             <w:r>
               <w:rPr>
                 <w:rFonts w:ascii="Open Sans" w:eastAsia="Open Sans" w:hAnsi="Open Sans" w:cs="Open Sans"/>
                 <w:b/>
                 <w:color w:val="FFFFFF"/>
               </w:rPr>
-              <w:t>Team Foundation Server</w:t>
+              <w:t>Team</w:t>
+            </w:r>
+            <w:proofErr w:type="spellEnd"/>
+            <w:r>
+              <w:rPr>
+                <w:rFonts w:ascii="Open Sans" w:eastAsia="Open Sans" w:hAnsi="Open Sans" w:cs="Open Sans"/>
+                <w:b/>
+                <w:color w:val="FFFFFF"/>
+              </w:rPr>
+              <w:t xml:space="preserve"> </w:t>
+            </w:r>
+            <w:proofErr w:type="spellStart"/>
+            <w:r>
+              <w:rPr>
+                <w:rFonts w:ascii="Open Sans" w:eastAsia="Open Sans" w:hAnsi="Open Sans" w:cs="Open Sans"/>
+                <w:b/>
+                <w:color w:val="FFFFFF"/>
+              </w:rPr>
+              <w:t>Foundation</w:t>
+            </w:r>
+            <w:proofErr w:type="spellEnd"/>
+            <w:r>
+              <w:rPr>
+                <w:rFonts w:ascii="Open Sans" w:eastAsia="Open Sans" w:hAnsi="Open Sans" w:cs="Open Sans"/>
+                <w:b/>
+                <w:color w:val="FFFFFF"/>
+              </w:rPr>
+              <w:t xml:space="preserve"> Server</w:t>
             </w:r>
           </w:p>
         </w:tc>
@@ -1328,6 +1440,7 @@
                 <w:szCs w:val="24"/>
               </w:rPr>
             </w:pPr>
+            <w:proofErr w:type="spellStart"/>
             <w:r>
               <w:rPr>
                 <w:rFonts w:ascii="Open Sans" w:eastAsia="Open Sans" w:hAnsi="Open Sans" w:cs="Open Sans"/>
@@ -1336,6 +1449,7 @@
               </w:rPr>
               <w:t>SourceOffSite</w:t>
             </w:r>
+            <w:proofErr w:type="spellEnd"/>
           </w:p>
         </w:tc>
       </w:tr>
@@ -2807,8 +2921,16 @@
         <w:rPr>
           <w:rFonts w:ascii="Open Sans" w:eastAsia="Open Sans" w:hAnsi="Open Sans" w:cs="Open Sans"/>
         </w:rPr>
-        <w:t>Arquitectura de GitKraken</w:t>
+        <w:t xml:space="preserve">Arquitectura de </w:t>
       </w:r>
+      <w:proofErr w:type="spellStart"/>
+      <w:r>
+        <w:rPr>
+          <w:rFonts w:ascii="Open Sans" w:eastAsia="Open Sans" w:hAnsi="Open Sans" w:cs="Open Sans"/>
+        </w:rPr>
+        <w:t>GitKraken</w:t>
+      </w:r>
+      <w:proofErr w:type="spellEnd"/>
     </w:p>
     <w:p>
       <w:pPr>
@@ -3623,8 +3745,15 @@
           <w:rFonts w:ascii="Arial" w:eastAsia="Arial" w:hAnsi="Arial" w:cs="Arial"/>
         </w:rPr>
         <w:tab/>
+      </w:r>
+      <w:proofErr w:type="spellStart"/>
+      <w:r>
+        <w:rPr>
+          <w:rFonts w:ascii="Arial" w:eastAsia="Arial" w:hAnsi="Arial" w:cs="Arial"/>
+        </w:rPr>
         <w:t>component.ts</w:t>
       </w:r>
+      <w:proofErr w:type="spellEnd"/>
     </w:p>
     <w:p>
       <w:pPr>
@@ -3729,12 +3858,21 @@
           <w:lang w:val="en-US"/>
         </w:rPr>
       </w:pPr>
+      <w:proofErr w:type="spellStart"/>
       <w:r>
         <w:rPr>
           <w:rFonts w:ascii="Arial" w:eastAsia="Arial" w:hAnsi="Arial" w:cs="Arial"/>
           <w:lang w:val="en-US"/>
         </w:rPr>
-        <w:t xml:space="preserve">Ejemplo: </w:t>
+        <w:t>Ejemplo</w:t>
+      </w:r>
+      <w:proofErr w:type="spellEnd"/>
+      <w:r>
+        <w:rPr>
+          <w:rFonts w:ascii="Arial" w:eastAsia="Arial" w:hAnsi="Arial" w:cs="Arial"/>
+          <w:lang w:val="en-US"/>
+        </w:rPr>
+        <w:t xml:space="preserve">: </w:t>
       </w:r>
       <w:r>
         <w:rPr>
@@ -3854,12 +3992,21 @@
           <w:lang w:val="en-US"/>
         </w:rPr>
       </w:pPr>
+      <w:proofErr w:type="spellStart"/>
       <w:r>
         <w:rPr>
           <w:rFonts w:ascii="Arial" w:eastAsia="Arial" w:hAnsi="Arial" w:cs="Arial"/>
           <w:lang w:val="en-US"/>
         </w:rPr>
-        <w:t>Ejemplo: SCELS-S-A</w:t>
+        <w:t>Ejemplo</w:t>
+      </w:r>
+      <w:proofErr w:type="spellEnd"/>
+      <w:r>
+        <w:rPr>
+          <w:rFonts w:ascii="Arial" w:eastAsia="Arial" w:hAnsi="Arial" w:cs="Arial"/>
+          <w:lang w:val="en-US"/>
+        </w:rPr>
+        <w:t>: SCELS-S-A</w:t>
       </w:r>
       <w:r>
         <w:rPr>
@@ -4338,12 +4485,21 @@
                 <w:szCs w:val="24"/>
               </w:rPr>
             </w:pPr>
-            <w:r>
-              <w:rPr>
-                <w:rFonts w:ascii="Arial" w:eastAsia="Arial" w:hAnsi="Arial" w:cs="Arial"/>
-                <w:color w:val="000000"/>
-              </w:rPr>
-              <w:t>Product Backlog</w:t>
+            <w:proofErr w:type="spellStart"/>
+            <w:r>
+              <w:rPr>
+                <w:rFonts w:ascii="Arial" w:eastAsia="Arial" w:hAnsi="Arial" w:cs="Arial"/>
+                <w:color w:val="000000"/>
+              </w:rPr>
+              <w:t>Product</w:t>
+            </w:r>
+            <w:proofErr w:type="spellEnd"/>
+            <w:r>
+              <w:rPr>
+                <w:rFonts w:ascii="Arial" w:eastAsia="Arial" w:hAnsi="Arial" w:cs="Arial"/>
+                <w:color w:val="000000"/>
+              </w:rPr>
+              <w:t xml:space="preserve"> Backlog</w:t>
             </w:r>
           </w:p>
         </w:tc>
@@ -4527,8 +4683,17 @@
                 <w:rFonts w:ascii="Arial" w:eastAsia="Arial" w:hAnsi="Arial" w:cs="Arial"/>
                 <w:color w:val="000000"/>
               </w:rPr>
-              <w:t>Project Charter</w:t>
-            </w:r>
+              <w:t xml:space="preserve">Project </w:t>
+            </w:r>
+            <w:proofErr w:type="spellStart"/>
+            <w:r>
+              <w:rPr>
+                <w:rFonts w:ascii="Arial" w:eastAsia="Arial" w:hAnsi="Arial" w:cs="Arial"/>
+                <w:color w:val="000000"/>
+              </w:rPr>
+              <w:t>Charter</w:t>
+            </w:r>
+            <w:proofErr w:type="spellEnd"/>
           </w:p>
         </w:tc>
         <w:tc>
@@ -6213,6 +6378,7 @@
                 <w:szCs w:val="24"/>
               </w:rPr>
             </w:pPr>
+            <w:proofErr w:type="spellStart"/>
             <w:r>
               <w:rPr>
                 <w:rFonts w:ascii="Arial" w:eastAsia="Arial" w:hAnsi="Arial" w:cs="Arial"/>
@@ -6221,7 +6387,18 @@
                 <w:szCs w:val="23"/>
                 <w:highlight w:val="white"/>
               </w:rPr>
-              <w:t>NodeJs 16.15.1</w:t>
+              <w:t>NodeJs</w:t>
+            </w:r>
+            <w:proofErr w:type="spellEnd"/>
+            <w:r>
+              <w:rPr>
+                <w:rFonts w:ascii="Arial" w:eastAsia="Arial" w:hAnsi="Arial" w:cs="Arial"/>
+                <w:color w:val="000000"/>
+                <w:sz w:val="23"/>
+                <w:szCs w:val="23"/>
+                <w:highlight w:val="white"/>
+              </w:rPr>
+              <w:t xml:space="preserve"> 16.15.1</w:t>
             </w:r>
           </w:p>
         </w:tc>
@@ -6602,7 +6779,29 @@
                 <w:szCs w:val="23"/>
                 <w:highlight w:val="white"/>
               </w:rPr>
-              <w:t>Visual Studio Code 1.689</w:t>
+              <w:t xml:space="preserve">Visual Studio </w:t>
+            </w:r>
+            <w:proofErr w:type="spellStart"/>
+            <w:r>
+              <w:rPr>
+                <w:rFonts w:ascii="Arial" w:eastAsia="Arial" w:hAnsi="Arial" w:cs="Arial"/>
+                <w:color w:val="000000"/>
+                <w:sz w:val="23"/>
+                <w:szCs w:val="23"/>
+                <w:highlight w:val="white"/>
+              </w:rPr>
+              <w:t>Code</w:t>
+            </w:r>
+            <w:proofErr w:type="spellEnd"/>
+            <w:r>
+              <w:rPr>
+                <w:rFonts w:ascii="Arial" w:eastAsia="Arial" w:hAnsi="Arial" w:cs="Arial"/>
+                <w:color w:val="000000"/>
+                <w:sz w:val="23"/>
+                <w:szCs w:val="23"/>
+                <w:highlight w:val="white"/>
+              </w:rPr>
+              <w:t xml:space="preserve"> 1.689</w:t>
             </w:r>
           </w:p>
         </w:tc>
@@ -6984,6 +7183,7 @@
                 <w:szCs w:val="24"/>
               </w:rPr>
             </w:pPr>
+            <w:proofErr w:type="spellStart"/>
             <w:r>
               <w:rPr>
                 <w:rFonts w:ascii="Arial" w:eastAsia="Arial" w:hAnsi="Arial" w:cs="Arial"/>
@@ -6994,6 +7194,7 @@
               </w:rPr>
               <w:t>app.ts</w:t>
             </w:r>
+            <w:proofErr w:type="spellEnd"/>
           </w:p>
         </w:tc>
         <w:tc>
@@ -7022,6 +7223,7 @@
                 <w:szCs w:val="24"/>
               </w:rPr>
             </w:pPr>
+            <w:proofErr w:type="spellStart"/>
             <w:r>
               <w:rPr>
                 <w:rFonts w:ascii="Arial" w:eastAsia="Arial" w:hAnsi="Arial" w:cs="Arial"/>
@@ -7040,6 +7242,7 @@
               </w:rPr>
               <w:t>pp.ts</w:t>
             </w:r>
+            <w:proofErr w:type="spellEnd"/>
           </w:p>
         </w:tc>
         <w:tc>
@@ -7248,7 +7451,35 @@
         <w:rPr>
           <w:rFonts w:ascii="Arial" w:eastAsia="Arial" w:hAnsi="Arial" w:cs="Arial"/>
         </w:rPr>
-        <w:t xml:space="preserve">contiene una carpeta por cada uno de los clientes de Bakati Group. </w:t>
+        <w:t xml:space="preserve">contiene una carpeta por cada uno de los clientes de </w:t>
+      </w:r>
+      <w:proofErr w:type="spellStart"/>
+      <w:r>
+        <w:rPr>
+          <w:rFonts w:ascii="Arial" w:eastAsia="Arial" w:hAnsi="Arial" w:cs="Arial"/>
+        </w:rPr>
+        <w:t>Bakati</w:t>
+      </w:r>
+      <w:proofErr w:type="spellEnd"/>
+      <w:r>
+        <w:rPr>
+          <w:rFonts w:ascii="Arial" w:eastAsia="Arial" w:hAnsi="Arial" w:cs="Arial"/>
+        </w:rPr>
+        <w:t xml:space="preserve"> </w:t>
+      </w:r>
+      <w:proofErr w:type="spellStart"/>
+      <w:r>
+        <w:rPr>
+          <w:rFonts w:ascii="Arial" w:eastAsia="Arial" w:hAnsi="Arial" w:cs="Arial"/>
+        </w:rPr>
+        <w:t>Group</w:t>
+      </w:r>
+      <w:proofErr w:type="spellEnd"/>
+      <w:r>
+        <w:rPr>
+          <w:rFonts w:ascii="Arial" w:eastAsia="Arial" w:hAnsi="Arial" w:cs="Arial"/>
+        </w:rPr>
+        <w:t xml:space="preserve">. </w:t>
       </w:r>
     </w:p>
     <w:p>
@@ -7286,7 +7517,21 @@
         <w:rPr>
           <w:rFonts w:ascii="Arial" w:eastAsia="Arial" w:hAnsi="Arial" w:cs="Arial"/>
         </w:rPr>
-        <w:t xml:space="preserve"> el cliente Ferreterías Rokasa. </w:t>
+        <w:t xml:space="preserve"> el cliente Ferreterías </w:t>
+      </w:r>
+      <w:proofErr w:type="spellStart"/>
+      <w:r>
+        <w:rPr>
+          <w:rFonts w:ascii="Arial" w:eastAsia="Arial" w:hAnsi="Arial" w:cs="Arial"/>
+        </w:rPr>
+        <w:t>Rokasa</w:t>
+      </w:r>
+      <w:proofErr w:type="spellEnd"/>
+      <w:r>
+        <w:rPr>
+          <w:rFonts w:ascii="Arial" w:eastAsia="Arial" w:hAnsi="Arial" w:cs="Arial"/>
+        </w:rPr>
+        <w:t xml:space="preserve">. </w:t>
       </w:r>
     </w:p>
     <w:p>
@@ -10606,8 +10851,17 @@
                 <w:rFonts w:ascii="Arial" w:eastAsia="Arial" w:hAnsi="Arial" w:cs="Arial"/>
                 <w:color w:val="000000"/>
               </w:rPr>
-              <w:t>Project Charter</w:t>
-            </w:r>
+              <w:t xml:space="preserve">Project </w:t>
+            </w:r>
+            <w:proofErr w:type="spellStart"/>
+            <w:r>
+              <w:rPr>
+                <w:rFonts w:ascii="Arial" w:eastAsia="Arial" w:hAnsi="Arial" w:cs="Arial"/>
+                <w:color w:val="000000"/>
+              </w:rPr>
+              <w:t>Charter</w:t>
+            </w:r>
+            <w:proofErr w:type="spellEnd"/>
           </w:p>
           <w:p>
             <w:pPr>
@@ -10621,12 +10875,21 @@
                 <w:color w:val="000000"/>
               </w:rPr>
             </w:pPr>
-            <w:r>
-              <w:rPr>
-                <w:rFonts w:ascii="Arial" w:eastAsia="Arial" w:hAnsi="Arial" w:cs="Arial"/>
-                <w:color w:val="000000"/>
-              </w:rPr>
-              <w:t>Product Backlog</w:t>
+            <w:proofErr w:type="spellStart"/>
+            <w:r>
+              <w:rPr>
+                <w:rFonts w:ascii="Arial" w:eastAsia="Arial" w:hAnsi="Arial" w:cs="Arial"/>
+                <w:color w:val="000000"/>
+              </w:rPr>
+              <w:t>Product</w:t>
+            </w:r>
+            <w:proofErr w:type="spellEnd"/>
+            <w:r>
+              <w:rPr>
+                <w:rFonts w:ascii="Arial" w:eastAsia="Arial" w:hAnsi="Arial" w:cs="Arial"/>
+                <w:color w:val="000000"/>
+              </w:rPr>
+              <w:t xml:space="preserve"> Backlog</w:t>
             </w:r>
           </w:p>
           <w:p>
@@ -10741,12 +11004,21 @@
                 <w:color w:val="000000"/>
               </w:rPr>
             </w:pPr>
-            <w:r>
-              <w:rPr>
-                <w:rFonts w:ascii="Arial" w:eastAsia="Arial" w:hAnsi="Arial" w:cs="Arial"/>
-                <w:color w:val="000000"/>
-              </w:rPr>
-              <w:t>Product Backlog</w:t>
+            <w:proofErr w:type="spellStart"/>
+            <w:r>
+              <w:rPr>
+                <w:rFonts w:ascii="Arial" w:eastAsia="Arial" w:hAnsi="Arial" w:cs="Arial"/>
+                <w:color w:val="000000"/>
+              </w:rPr>
+              <w:t>Product</w:t>
+            </w:r>
+            <w:proofErr w:type="spellEnd"/>
+            <w:r>
+              <w:rPr>
+                <w:rFonts w:ascii="Arial" w:eastAsia="Arial" w:hAnsi="Arial" w:cs="Arial"/>
+                <w:color w:val="000000"/>
+              </w:rPr>
+              <w:t xml:space="preserve"> Backlog</w:t>
             </w:r>
           </w:p>
           <w:p>
@@ -10921,12 +11193,21 @@
                 <w:color w:val="000000"/>
               </w:rPr>
             </w:pPr>
-            <w:r>
-              <w:rPr>
-                <w:rFonts w:ascii="Arial" w:eastAsia="Arial" w:hAnsi="Arial" w:cs="Arial"/>
-                <w:color w:val="000000"/>
-              </w:rPr>
-              <w:t>Product Backlog</w:t>
+            <w:proofErr w:type="spellStart"/>
+            <w:r>
+              <w:rPr>
+                <w:rFonts w:ascii="Arial" w:eastAsia="Arial" w:hAnsi="Arial" w:cs="Arial"/>
+                <w:color w:val="000000"/>
+              </w:rPr>
+              <w:t>Product</w:t>
+            </w:r>
+            <w:proofErr w:type="spellEnd"/>
+            <w:r>
+              <w:rPr>
+                <w:rFonts w:ascii="Arial" w:eastAsia="Arial" w:hAnsi="Arial" w:cs="Arial"/>
+                <w:color w:val="000000"/>
+              </w:rPr>
+              <w:t xml:space="preserve"> Backlog</w:t>
             </w:r>
           </w:p>
           <w:p>
@@ -11006,8 +11287,17 @@
                 <w:rFonts w:ascii="Arial" w:eastAsia="Arial" w:hAnsi="Arial" w:cs="Arial"/>
                 <w:color w:val="000000"/>
               </w:rPr>
-              <w:t>Módulo de carrito y checkout</w:t>
-            </w:r>
+              <w:t xml:space="preserve">Módulo de carrito y </w:t>
+            </w:r>
+            <w:proofErr w:type="spellStart"/>
+            <w:r>
+              <w:rPr>
+                <w:rFonts w:ascii="Arial" w:eastAsia="Arial" w:hAnsi="Arial" w:cs="Arial"/>
+                <w:color w:val="000000"/>
+              </w:rPr>
+              <w:t>checkout</w:t>
+            </w:r>
+            <w:proofErr w:type="spellEnd"/>
           </w:p>
           <w:p>
             <w:pPr>
@@ -11046,8 +11336,17 @@
                 <w:rFonts w:ascii="Arial" w:eastAsia="Arial" w:hAnsi="Arial" w:cs="Arial"/>
                 <w:color w:val="000000"/>
               </w:rPr>
-              <w:t>Módulo de pagos en checkout</w:t>
-            </w:r>
+              <w:t xml:space="preserve">Módulo de pagos en </w:t>
+            </w:r>
+            <w:proofErr w:type="spellStart"/>
+            <w:r>
+              <w:rPr>
+                <w:rFonts w:ascii="Arial" w:eastAsia="Arial" w:hAnsi="Arial" w:cs="Arial"/>
+                <w:color w:val="000000"/>
+              </w:rPr>
+              <w:t>checkout</w:t>
+            </w:r>
+            <w:proofErr w:type="spellEnd"/>
           </w:p>
           <w:p>
             <w:pPr>
@@ -11241,12 +11540,21 @@
                 <w:color w:val="000000"/>
               </w:rPr>
             </w:pPr>
-            <w:r>
-              <w:rPr>
-                <w:rFonts w:ascii="Arial" w:eastAsia="Arial" w:hAnsi="Arial" w:cs="Arial"/>
-                <w:color w:val="000000"/>
-              </w:rPr>
-              <w:t>Product Backlog</w:t>
+            <w:proofErr w:type="spellStart"/>
+            <w:r>
+              <w:rPr>
+                <w:rFonts w:ascii="Arial" w:eastAsia="Arial" w:hAnsi="Arial" w:cs="Arial"/>
+                <w:color w:val="000000"/>
+              </w:rPr>
+              <w:t>Product</w:t>
+            </w:r>
+            <w:proofErr w:type="spellEnd"/>
+            <w:r>
+              <w:rPr>
+                <w:rFonts w:ascii="Arial" w:eastAsia="Arial" w:hAnsi="Arial" w:cs="Arial"/>
+                <w:color w:val="000000"/>
+              </w:rPr>
+              <w:t xml:space="preserve"> Backlog</w:t>
             </w:r>
           </w:p>
           <w:p>
@@ -11361,12 +11669,21 @@
                 <w:color w:val="000000"/>
               </w:rPr>
             </w:pPr>
-            <w:r>
-              <w:rPr>
-                <w:rFonts w:ascii="Arial" w:eastAsia="Arial" w:hAnsi="Arial" w:cs="Arial"/>
-                <w:color w:val="000000"/>
-              </w:rPr>
-              <w:t>Product Backlog</w:t>
+            <w:proofErr w:type="spellStart"/>
+            <w:r>
+              <w:rPr>
+                <w:rFonts w:ascii="Arial" w:eastAsia="Arial" w:hAnsi="Arial" w:cs="Arial"/>
+                <w:color w:val="000000"/>
+              </w:rPr>
+              <w:t>Product</w:t>
+            </w:r>
+            <w:proofErr w:type="spellEnd"/>
+            <w:r>
+              <w:rPr>
+                <w:rFonts w:ascii="Arial" w:eastAsia="Arial" w:hAnsi="Arial" w:cs="Arial"/>
+                <w:color w:val="000000"/>
+              </w:rPr>
+              <w:t xml:space="preserve"> Backlog</w:t>
             </w:r>
           </w:p>
           <w:p>
@@ -12063,13 +12380,23 @@
                 <w:szCs w:val="24"/>
               </w:rPr>
             </w:pPr>
-            <w:r>
-              <w:rPr>
-                <w:b/>
-                <w:sz w:val="24"/>
-                <w:szCs w:val="24"/>
-              </w:rPr>
-              <w:t>Duany Lirio</w:t>
+            <w:proofErr w:type="spellStart"/>
+            <w:r>
+              <w:rPr>
+                <w:b/>
+                <w:sz w:val="24"/>
+                <w:szCs w:val="24"/>
+              </w:rPr>
+              <w:t>Duany</w:t>
+            </w:r>
+            <w:proofErr w:type="spellEnd"/>
+            <w:r>
+              <w:rPr>
+                <w:b/>
+                <w:sz w:val="24"/>
+                <w:szCs w:val="24"/>
+              </w:rPr>
+              <w:t xml:space="preserve"> Lirio</w:t>
             </w:r>
           </w:p>
         </w:tc>
@@ -12218,13 +12545,23 @@
                 <w:szCs w:val="24"/>
               </w:rPr>
             </w:pPr>
-            <w:r>
-              <w:rPr>
-                <w:b/>
-                <w:sz w:val="24"/>
-                <w:szCs w:val="24"/>
-              </w:rPr>
-              <w:t>Duany Lirio</w:t>
+            <w:proofErr w:type="spellStart"/>
+            <w:r>
+              <w:rPr>
+                <w:b/>
+                <w:sz w:val="24"/>
+                <w:szCs w:val="24"/>
+              </w:rPr>
+              <w:t>Duany</w:t>
+            </w:r>
+            <w:proofErr w:type="spellEnd"/>
+            <w:r>
+              <w:rPr>
+                <w:b/>
+                <w:sz w:val="24"/>
+                <w:szCs w:val="24"/>
+              </w:rPr>
+              <w:t xml:space="preserve"> Lirio</w:t>
             </w:r>
           </w:p>
         </w:tc>
@@ -12355,13 +12692,23 @@
                 <w:szCs w:val="24"/>
               </w:rPr>
             </w:pPr>
-            <w:r>
-              <w:rPr>
-                <w:b/>
-                <w:sz w:val="24"/>
-                <w:szCs w:val="24"/>
-              </w:rPr>
-              <w:t>Duany Lirio</w:t>
+            <w:proofErr w:type="spellStart"/>
+            <w:r>
+              <w:rPr>
+                <w:b/>
+                <w:sz w:val="24"/>
+                <w:szCs w:val="24"/>
+              </w:rPr>
+              <w:t>Duany</w:t>
+            </w:r>
+            <w:proofErr w:type="spellEnd"/>
+            <w:r>
+              <w:rPr>
+                <w:b/>
+                <w:sz w:val="24"/>
+                <w:szCs w:val="24"/>
+              </w:rPr>
+              <w:t xml:space="preserve"> Lirio</w:t>
             </w:r>
           </w:p>
         </w:tc>
@@ -12507,13 +12854,23 @@
                 <w:szCs w:val="24"/>
               </w:rPr>
             </w:pPr>
-            <w:r>
-              <w:rPr>
-                <w:b/>
-                <w:sz w:val="24"/>
-                <w:szCs w:val="24"/>
-              </w:rPr>
-              <w:t>Duany Lirio</w:t>
+            <w:proofErr w:type="spellStart"/>
+            <w:r>
+              <w:rPr>
+                <w:b/>
+                <w:sz w:val="24"/>
+                <w:szCs w:val="24"/>
+              </w:rPr>
+              <w:t>Duany</w:t>
+            </w:r>
+            <w:proofErr w:type="spellEnd"/>
+            <w:r>
+              <w:rPr>
+                <w:b/>
+                <w:sz w:val="24"/>
+                <w:szCs w:val="24"/>
+              </w:rPr>
+              <w:t xml:space="preserve"> Lirio</w:t>
             </w:r>
           </w:p>
         </w:tc>
@@ -12602,7 +12959,21 @@
               <w:rPr>
                 <w:color w:val="000000"/>
               </w:rPr>
-              <w:t>Rechazo de la RFC después de haberse analizado  por no cumplir con los parámetros correctos como la descripción o justificación.</w:t>
+              <w:t xml:space="preserve">Rechazo de la RFC después de haberse </w:t>
+            </w:r>
+            <w:proofErr w:type="gramStart"/>
+            <w:r>
+              <w:rPr>
+                <w:color w:val="000000"/>
+              </w:rPr>
+              <w:t>analizado  por</w:t>
+            </w:r>
+            <w:proofErr w:type="gramEnd"/>
+            <w:r>
+              <w:rPr>
+                <w:color w:val="000000"/>
+              </w:rPr>
+              <w:t xml:space="preserve"> no cumplir con los parámetros correctos como la descripción o justificación.</w:t>
             </w:r>
           </w:p>
         </w:tc>
@@ -12648,13 +13019,23 @@
                 <w:szCs w:val="24"/>
               </w:rPr>
             </w:pPr>
-            <w:r>
-              <w:rPr>
-                <w:b/>
-                <w:sz w:val="24"/>
-                <w:szCs w:val="24"/>
-              </w:rPr>
-              <w:t>Jhonny Bendezú</w:t>
+            <w:proofErr w:type="spellStart"/>
+            <w:r>
+              <w:rPr>
+                <w:b/>
+                <w:sz w:val="24"/>
+                <w:szCs w:val="24"/>
+              </w:rPr>
+              <w:t>Jhonny</w:t>
+            </w:r>
+            <w:proofErr w:type="spellEnd"/>
+            <w:r>
+              <w:rPr>
+                <w:b/>
+                <w:sz w:val="24"/>
+                <w:szCs w:val="24"/>
+              </w:rPr>
+              <w:t xml:space="preserve"> Bendezú</w:t>
             </w:r>
           </w:p>
         </w:tc>
@@ -12742,7 +13123,21 @@
               <w:rPr>
                 <w:color w:val="000000"/>
               </w:rPr>
-              <w:t>La RFC urgente o pre-aprobada es aceptada de manera excepcional para su posterior regularización.</w:t>
+              <w:t xml:space="preserve">La RFC urgente o </w:t>
+            </w:r>
+            <w:proofErr w:type="spellStart"/>
+            <w:r>
+              <w:rPr>
+                <w:color w:val="000000"/>
+              </w:rPr>
+              <w:t>pre-aprobada</w:t>
+            </w:r>
+            <w:proofErr w:type="spellEnd"/>
+            <w:r>
+              <w:rPr>
+                <w:color w:val="000000"/>
+              </w:rPr>
+              <w:t xml:space="preserve"> es aceptada de manera excepcional para su posterior regularización.</w:t>
             </w:r>
           </w:p>
         </w:tc>
@@ -12788,13 +13183,23 @@
                 <w:szCs w:val="24"/>
               </w:rPr>
             </w:pPr>
-            <w:r>
-              <w:rPr>
-                <w:b/>
-                <w:sz w:val="24"/>
-                <w:szCs w:val="24"/>
-              </w:rPr>
-              <w:t>Jhonny Bendezú</w:t>
+            <w:proofErr w:type="spellStart"/>
+            <w:r>
+              <w:rPr>
+                <w:b/>
+                <w:sz w:val="24"/>
+                <w:szCs w:val="24"/>
+              </w:rPr>
+              <w:t>Jhonny</w:t>
+            </w:r>
+            <w:proofErr w:type="spellEnd"/>
+            <w:r>
+              <w:rPr>
+                <w:b/>
+                <w:sz w:val="24"/>
+                <w:szCs w:val="24"/>
+              </w:rPr>
+              <w:t xml:space="preserve"> Bendezú</w:t>
             </w:r>
           </w:p>
         </w:tc>
@@ -12875,7 +13280,21 @@
               <w:rPr>
                 <w:color w:val="000000"/>
               </w:rPr>
-              <w:t>Aceptación de la RFC después de haberse analizado  por cumplir con los parámetros correctos.</w:t>
+              <w:t xml:space="preserve">Aceptación de la RFC después de haberse </w:t>
+            </w:r>
+            <w:proofErr w:type="gramStart"/>
+            <w:r>
+              <w:rPr>
+                <w:color w:val="000000"/>
+              </w:rPr>
+              <w:t>analizado  por</w:t>
+            </w:r>
+            <w:proofErr w:type="gramEnd"/>
+            <w:r>
+              <w:rPr>
+                <w:color w:val="000000"/>
+              </w:rPr>
+              <w:t xml:space="preserve"> cumplir con los parámetros correctos.</w:t>
             </w:r>
           </w:p>
         </w:tc>
@@ -12921,13 +13340,23 @@
                 <w:szCs w:val="24"/>
               </w:rPr>
             </w:pPr>
-            <w:r>
-              <w:rPr>
-                <w:b/>
-                <w:sz w:val="24"/>
-                <w:szCs w:val="24"/>
-              </w:rPr>
-              <w:t>Jhonny Bendezú</w:t>
+            <w:proofErr w:type="spellStart"/>
+            <w:r>
+              <w:rPr>
+                <w:b/>
+                <w:sz w:val="24"/>
+                <w:szCs w:val="24"/>
+              </w:rPr>
+              <w:t>Jhonny</w:t>
+            </w:r>
+            <w:proofErr w:type="spellEnd"/>
+            <w:r>
+              <w:rPr>
+                <w:b/>
+                <w:sz w:val="24"/>
+                <w:szCs w:val="24"/>
+              </w:rPr>
+              <w:t xml:space="preserve"> Bendezú</w:t>
             </w:r>
           </w:p>
         </w:tc>
@@ -14547,8 +14976,18 @@
                 <w:sz w:val="24"/>
                 <w:szCs w:val="24"/>
               </w:rPr>
-              <w:t>Guillermo Savero</w:t>
-            </w:r>
+              <w:t xml:space="preserve">Guillermo </w:t>
+            </w:r>
+            <w:proofErr w:type="spellStart"/>
+            <w:r>
+              <w:rPr>
+                <w:b/>
+                <w:sz w:val="24"/>
+                <w:szCs w:val="24"/>
+              </w:rPr>
+              <w:t>Savero</w:t>
+            </w:r>
+            <w:proofErr w:type="spellEnd"/>
           </w:p>
         </w:tc>
       </w:tr>
@@ -14681,8 +15120,18 @@
                 <w:sz w:val="24"/>
                 <w:szCs w:val="24"/>
               </w:rPr>
-              <w:t>Guillermo Savero</w:t>
-            </w:r>
+              <w:t xml:space="preserve">Guillermo </w:t>
+            </w:r>
+            <w:proofErr w:type="spellStart"/>
+            <w:r>
+              <w:rPr>
+                <w:b/>
+                <w:sz w:val="24"/>
+                <w:szCs w:val="24"/>
+              </w:rPr>
+              <w:t>Savero</w:t>
+            </w:r>
+            <w:proofErr w:type="spellEnd"/>
           </w:p>
         </w:tc>
       </w:tr>
@@ -14820,8 +15269,18 @@
                 <w:sz w:val="24"/>
                 <w:szCs w:val="24"/>
               </w:rPr>
-              <w:t>Guillermo Savero</w:t>
-            </w:r>
+              <w:t xml:space="preserve">Guillermo </w:t>
+            </w:r>
+            <w:proofErr w:type="spellStart"/>
+            <w:r>
+              <w:rPr>
+                <w:b/>
+                <w:sz w:val="24"/>
+                <w:szCs w:val="24"/>
+              </w:rPr>
+              <w:t>Savero</w:t>
+            </w:r>
+            <w:proofErr w:type="spellEnd"/>
           </w:p>
         </w:tc>
       </w:tr>
@@ -14941,13 +15400,23 @@
                 <w:szCs w:val="24"/>
               </w:rPr>
             </w:pPr>
-            <w:r>
-              <w:rPr>
-                <w:b/>
-                <w:sz w:val="24"/>
-                <w:szCs w:val="24"/>
-              </w:rPr>
-              <w:t>Araccelli Zevallos</w:t>
+            <w:proofErr w:type="spellStart"/>
+            <w:r>
+              <w:rPr>
+                <w:b/>
+                <w:sz w:val="24"/>
+                <w:szCs w:val="24"/>
+              </w:rPr>
+              <w:t>Araccelli</w:t>
+            </w:r>
+            <w:proofErr w:type="spellEnd"/>
+            <w:r>
+              <w:rPr>
+                <w:b/>
+                <w:sz w:val="24"/>
+                <w:szCs w:val="24"/>
+              </w:rPr>
+              <w:t xml:space="preserve"> Zevallos</w:t>
             </w:r>
           </w:p>
         </w:tc>
@@ -15088,13 +15557,23 @@
                 <w:szCs w:val="24"/>
               </w:rPr>
             </w:pPr>
-            <w:r>
-              <w:rPr>
-                <w:b/>
-                <w:sz w:val="24"/>
-                <w:szCs w:val="24"/>
-              </w:rPr>
-              <w:t>Araccelli Zevallos</w:t>
+            <w:proofErr w:type="spellStart"/>
+            <w:r>
+              <w:rPr>
+                <w:b/>
+                <w:sz w:val="24"/>
+                <w:szCs w:val="24"/>
+              </w:rPr>
+              <w:t>Araccelli</w:t>
+            </w:r>
+            <w:proofErr w:type="spellEnd"/>
+            <w:r>
+              <w:rPr>
+                <w:b/>
+                <w:sz w:val="24"/>
+                <w:szCs w:val="24"/>
+              </w:rPr>
+              <w:t xml:space="preserve"> Zevallos</w:t>
             </w:r>
           </w:p>
         </w:tc>
@@ -15220,13 +15699,23 @@
                 <w:szCs w:val="24"/>
               </w:rPr>
             </w:pPr>
-            <w:r>
-              <w:rPr>
-                <w:b/>
-                <w:sz w:val="24"/>
-                <w:szCs w:val="24"/>
-              </w:rPr>
-              <w:t>Araccelli Zevallos</w:t>
+            <w:proofErr w:type="spellStart"/>
+            <w:r>
+              <w:rPr>
+                <w:b/>
+                <w:sz w:val="24"/>
+                <w:szCs w:val="24"/>
+              </w:rPr>
+              <w:t>Araccelli</w:t>
+            </w:r>
+            <w:proofErr w:type="spellEnd"/>
+            <w:r>
+              <w:rPr>
+                <w:b/>
+                <w:sz w:val="24"/>
+                <w:szCs w:val="24"/>
+              </w:rPr>
+              <w:t xml:space="preserve"> Zevallos</w:t>
             </w:r>
           </w:p>
         </w:tc>
@@ -15721,7 +16210,25 @@
                 <w:color w:val="000000"/>
                 <w:highlight w:val="yellow"/>
               </w:rPr>
-              <w:t>Autor (Stakeholder)</w:t>
+              <w:t>Autor (</w:t>
+            </w:r>
+            <w:proofErr w:type="spellStart"/>
+            <w:r>
+              <w:rPr>
+                <w:b/>
+                <w:color w:val="000000"/>
+                <w:highlight w:val="yellow"/>
+              </w:rPr>
+              <w:t>Stakeholder</w:t>
+            </w:r>
+            <w:proofErr w:type="spellEnd"/>
+            <w:r>
+              <w:rPr>
+                <w:b/>
+                <w:color w:val="000000"/>
+                <w:highlight w:val="yellow"/>
+              </w:rPr>
+              <w:t>)</w:t>
             </w:r>
           </w:p>
         </w:tc>
@@ -15788,12 +16295,21 @@
                 <w:highlight w:val="yellow"/>
               </w:rPr>
             </w:pPr>
+            <w:proofErr w:type="spellStart"/>
             <w:r>
               <w:rPr>
                 <w:b/>
                 <w:highlight w:val="yellow"/>
               </w:rPr>
-              <w:t>Area del Autor</w:t>
+              <w:t>Area</w:t>
+            </w:r>
+            <w:proofErr w:type="spellEnd"/>
+            <w:r>
+              <w:rPr>
+                <w:b/>
+                <w:highlight w:val="yellow"/>
+              </w:rPr>
+              <w:t xml:space="preserve"> del Autor</w:t>
             </w:r>
           </w:p>
         </w:tc>
@@ -15901,7 +16417,21 @@
               <w:rPr>
                 <w:color w:val="000000"/>
               </w:rPr>
-              <w:t>Contiene los motivos, el propósito, los items de configuración, los recursos que se van a implementar, el tiempo estimado y el estado.</w:t>
+              <w:t xml:space="preserve">Contiene los motivos, el propósito, los </w:t>
+            </w:r>
+            <w:proofErr w:type="spellStart"/>
+            <w:r>
+              <w:rPr>
+                <w:color w:val="000000"/>
+              </w:rPr>
+              <w:t>items</w:t>
+            </w:r>
+            <w:proofErr w:type="spellEnd"/>
+            <w:r>
+              <w:rPr>
+                <w:color w:val="000000"/>
+              </w:rPr>
+              <w:t xml:space="preserve"> de configuración, los recursos que se van a implementar, el tiempo estimado y el estado.</w:t>
             </w:r>
           </w:p>
         </w:tc>
@@ -16868,7 +17398,25 @@
                 <w:sz w:val="24"/>
                 <w:szCs w:val="24"/>
               </w:rPr>
-              <w:t>Es la fecha en la que se terminó de evaluar el RFC y se envió un feedback, actualizando el estado.</w:t>
+              <w:t xml:space="preserve">Es la fecha en la que se terminó de evaluar el RFC y se envió un </w:t>
+            </w:r>
+            <w:proofErr w:type="spellStart"/>
+            <w:r>
+              <w:rPr>
+                <w:rFonts w:ascii="Times New Roman" w:eastAsia="Times New Roman" w:hAnsi="Times New Roman" w:cs="Times New Roman"/>
+                <w:sz w:val="24"/>
+                <w:szCs w:val="24"/>
+              </w:rPr>
+              <w:t>feedback</w:t>
+            </w:r>
+            <w:proofErr w:type="spellEnd"/>
+            <w:r>
+              <w:rPr>
+                <w:rFonts w:ascii="Times New Roman" w:eastAsia="Times New Roman" w:hAnsi="Times New Roman" w:cs="Times New Roman"/>
+                <w:sz w:val="24"/>
+                <w:szCs w:val="24"/>
+              </w:rPr>
+              <w:t>, actualizando el estado.</w:t>
             </w:r>
           </w:p>
         </w:tc>
@@ -17348,12 +17896,21 @@
                 <w:szCs w:val="28"/>
               </w:rPr>
             </w:pPr>
+            <w:proofErr w:type="spellStart"/>
             <w:r>
               <w:rPr>
                 <w:rFonts w:ascii="Arial" w:hAnsi="Arial" w:cs="Arial"/>
                 <w:color w:val="000000"/>
               </w:rPr>
-              <w:t>Pre-aprobado </w:t>
+              <w:t>Pre-aprobado</w:t>
+            </w:r>
+            <w:proofErr w:type="spellEnd"/>
+            <w:r>
+              <w:rPr>
+                <w:rFonts w:ascii="Arial" w:hAnsi="Arial" w:cs="Arial"/>
+                <w:color w:val="000000"/>
+              </w:rPr>
+              <w:t> </w:t>
             </w:r>
           </w:p>
         </w:tc>
@@ -17763,11 +18320,19 @@
                 <w:szCs w:val="24"/>
               </w:rPr>
             </w:pPr>
-            <w:r>
-              <w:rPr>
-                <w:color w:val="000000"/>
-              </w:rPr>
-              <w:t>Duany Lirio</w:t>
+            <w:proofErr w:type="spellStart"/>
+            <w:r>
+              <w:rPr>
+                <w:color w:val="000000"/>
+              </w:rPr>
+              <w:t>Duany</w:t>
+            </w:r>
+            <w:proofErr w:type="spellEnd"/>
+            <w:r>
+              <w:rPr>
+                <w:color w:val="000000"/>
+              </w:rPr>
+              <w:t xml:space="preserve"> Lirio</w:t>
             </w:r>
           </w:p>
         </w:tc>
@@ -17880,7 +18445,25 @@
                 <w:color w:val="000000"/>
                 <w:highlight w:val="yellow"/>
               </w:rPr>
-              <w:t>Autor (Stakeholder)</w:t>
+              <w:t>Autor (</w:t>
+            </w:r>
+            <w:proofErr w:type="spellStart"/>
+            <w:r>
+              <w:rPr>
+                <w:b/>
+                <w:color w:val="000000"/>
+                <w:highlight w:val="yellow"/>
+              </w:rPr>
+              <w:t>Stakeholder</w:t>
+            </w:r>
+            <w:proofErr w:type="spellEnd"/>
+            <w:r>
+              <w:rPr>
+                <w:b/>
+                <w:color w:val="000000"/>
+                <w:highlight w:val="yellow"/>
+              </w:rPr>
+              <w:t>)</w:t>
             </w:r>
           </w:p>
         </w:tc>
@@ -17947,12 +18530,21 @@
                 <w:highlight w:val="yellow"/>
               </w:rPr>
             </w:pPr>
+            <w:proofErr w:type="spellStart"/>
             <w:r>
               <w:rPr>
                 <w:b/>
                 <w:highlight w:val="yellow"/>
               </w:rPr>
-              <w:t>Area del Autor</w:t>
+              <w:t>Area</w:t>
+            </w:r>
+            <w:proofErr w:type="spellEnd"/>
+            <w:r>
+              <w:rPr>
+                <w:b/>
+                <w:highlight w:val="yellow"/>
+              </w:rPr>
+              <w:t xml:space="preserve"> del Autor</w:t>
             </w:r>
           </w:p>
         </w:tc>
@@ -19716,7 +20308,29 @@
                 <w:color w:val="000000"/>
                 <w:shd w:val="clear" w:color="auto" w:fill="FFFF00"/>
               </w:rPr>
-              <w:t>Autor (Stakeholder)</w:t>
+              <w:t>Autor (</w:t>
+            </w:r>
+            <w:proofErr w:type="spellStart"/>
+            <w:r>
+              <w:rPr>
+                <w:rFonts w:eastAsia="Times New Roman"/>
+                <w:b/>
+                <w:bCs/>
+                <w:color w:val="000000"/>
+                <w:shd w:val="clear" w:color="auto" w:fill="FFFF00"/>
+              </w:rPr>
+              <w:t>Stakeholder</w:t>
+            </w:r>
+            <w:proofErr w:type="spellEnd"/>
+            <w:r>
+              <w:rPr>
+                <w:rFonts w:eastAsia="Times New Roman"/>
+                <w:b/>
+                <w:bCs/>
+                <w:color w:val="000000"/>
+                <w:shd w:val="clear" w:color="auto" w:fill="FFFF00"/>
+              </w:rPr>
+              <w:t>)</w:t>
             </w:r>
           </w:p>
         </w:tc>
@@ -19854,7 +20468,27 @@
                 <w:sz w:val="24"/>
                 <w:szCs w:val="24"/>
               </w:rPr>
-              <w:t>Crear un reporte gráfico estadístico (dashboard) de los productos de Lambda Store en tiempo real, el cual debe contener la cantidad de productos en stock agrupado por categorías y el histórico de ventas de la semana actual, debe ser accesible desde la vista de gestión del sistema.</w:t>
+              <w:t>Crear un reporte gráfico estadístico (</w:t>
+            </w:r>
+            <w:proofErr w:type="spellStart"/>
+            <w:r>
+              <w:rPr>
+                <w:rFonts w:ascii="Times New Roman" w:eastAsia="Times New Roman" w:hAnsi="Times New Roman" w:cs="Times New Roman"/>
+                <w:color w:val="000000"/>
+                <w:sz w:val="24"/>
+                <w:szCs w:val="24"/>
+              </w:rPr>
+              <w:t>dashboard</w:t>
+            </w:r>
+            <w:proofErr w:type="spellEnd"/>
+            <w:r>
+              <w:rPr>
+                <w:rFonts w:ascii="Times New Roman" w:eastAsia="Times New Roman" w:hAnsi="Times New Roman" w:cs="Times New Roman"/>
+                <w:color w:val="000000"/>
+                <w:sz w:val="24"/>
+                <w:szCs w:val="24"/>
+              </w:rPr>
+              <w:t>) de los productos de Lambda Store en tiempo real, el cual debe contener la cantidad de productos en stock agrupado por categorías y el histórico de ventas de la semana actual, debe ser accesible desde la vista de gestión del sistema.</w:t>
             </w:r>
           </w:p>
         </w:tc>
@@ -20320,7 +20954,23 @@
                 <w:b/>
                 <w:highlight w:val="yellow"/>
               </w:rPr>
-              <w:t>Autor (Stakeholder)</w:t>
+              <w:t>Autor (</w:t>
+            </w:r>
+            <w:proofErr w:type="spellStart"/>
+            <w:r>
+              <w:rPr>
+                <w:b/>
+                <w:highlight w:val="yellow"/>
+              </w:rPr>
+              <w:t>Stakeholder</w:t>
+            </w:r>
+            <w:proofErr w:type="spellEnd"/>
+            <w:r>
+              <w:rPr>
+                <w:b/>
+                <w:highlight w:val="yellow"/>
+              </w:rPr>
+              <w:t>)</w:t>
             </w:r>
           </w:p>
         </w:tc>
@@ -20907,7 +21557,27 @@
                 <w:sz w:val="24"/>
                 <w:szCs w:val="24"/>
               </w:rPr>
-              <w:t xml:space="preserve">: Guillermo Savero </w:t>
+              <w:t xml:space="preserve">: Guillermo </w:t>
+            </w:r>
+            <w:proofErr w:type="spellStart"/>
+            <w:r>
+              <w:rPr>
+                <w:rFonts w:ascii="Times New Roman" w:eastAsia="Times New Roman" w:hAnsi="Times New Roman" w:cs="Times New Roman"/>
+                <w:color w:val="000000"/>
+                <w:sz w:val="24"/>
+                <w:szCs w:val="24"/>
+              </w:rPr>
+              <w:t>Savero</w:t>
+            </w:r>
+            <w:proofErr w:type="spellEnd"/>
+            <w:r>
+              <w:rPr>
+                <w:rFonts w:ascii="Times New Roman" w:eastAsia="Times New Roman" w:hAnsi="Times New Roman" w:cs="Times New Roman"/>
+                <w:color w:val="000000"/>
+                <w:sz w:val="24"/>
+                <w:szCs w:val="24"/>
+              </w:rPr>
+              <w:t xml:space="preserve"> </w:t>
             </w:r>
           </w:p>
         </w:tc>
@@ -20950,7 +21620,29 @@
                 <w:color w:val="000000"/>
                 <w:shd w:val="clear" w:color="auto" w:fill="FFFF00"/>
               </w:rPr>
-              <w:t>Autor (Stakeholder)</w:t>
+              <w:t>Autor (</w:t>
+            </w:r>
+            <w:proofErr w:type="spellStart"/>
+            <w:r>
+              <w:rPr>
+                <w:rFonts w:eastAsia="Times New Roman"/>
+                <w:b/>
+                <w:bCs/>
+                <w:color w:val="000000"/>
+                <w:shd w:val="clear" w:color="auto" w:fill="FFFF00"/>
+              </w:rPr>
+              <w:t>Stakeholder</w:t>
+            </w:r>
+            <w:proofErr w:type="spellEnd"/>
+            <w:r>
+              <w:rPr>
+                <w:rFonts w:eastAsia="Times New Roman"/>
+                <w:b/>
+                <w:bCs/>
+                <w:color w:val="000000"/>
+                <w:shd w:val="clear" w:color="auto" w:fill="FFFF00"/>
+              </w:rPr>
+              <w:t>)</w:t>
             </w:r>
           </w:p>
         </w:tc>
@@ -21517,7 +22209,27 @@
                 <w:sz w:val="24"/>
                 <w:szCs w:val="24"/>
               </w:rPr>
-              <w:t>: Araccelli Zevallos</w:t>
+              <w:t xml:space="preserve">: </w:t>
+            </w:r>
+            <w:proofErr w:type="spellStart"/>
+            <w:r>
+              <w:rPr>
+                <w:rFonts w:ascii="Times New Roman" w:eastAsia="Times New Roman" w:hAnsi="Times New Roman" w:cs="Times New Roman"/>
+                <w:color w:val="000000"/>
+                <w:sz w:val="24"/>
+                <w:szCs w:val="24"/>
+              </w:rPr>
+              <w:t>Araccelli</w:t>
+            </w:r>
+            <w:proofErr w:type="spellEnd"/>
+            <w:r>
+              <w:rPr>
+                <w:rFonts w:ascii="Times New Roman" w:eastAsia="Times New Roman" w:hAnsi="Times New Roman" w:cs="Times New Roman"/>
+                <w:color w:val="000000"/>
+                <w:sz w:val="24"/>
+                <w:szCs w:val="24"/>
+              </w:rPr>
+              <w:t xml:space="preserve"> Zevallos</w:t>
             </w:r>
           </w:p>
         </w:tc>
@@ -21560,7 +22272,29 @@
                 <w:color w:val="000000"/>
                 <w:shd w:val="clear" w:color="auto" w:fill="FFFF00"/>
               </w:rPr>
-              <w:t>Autor (Stakeholder)</w:t>
+              <w:t>Autor (</w:t>
+            </w:r>
+            <w:proofErr w:type="spellStart"/>
+            <w:r>
+              <w:rPr>
+                <w:rFonts w:eastAsia="Times New Roman"/>
+                <w:b/>
+                <w:bCs/>
+                <w:color w:val="000000"/>
+                <w:shd w:val="clear" w:color="auto" w:fill="FFFF00"/>
+              </w:rPr>
+              <w:t>Stakeholder</w:t>
+            </w:r>
+            <w:proofErr w:type="spellEnd"/>
+            <w:r>
+              <w:rPr>
+                <w:rFonts w:eastAsia="Times New Roman"/>
+                <w:b/>
+                <w:bCs/>
+                <w:color w:val="000000"/>
+                <w:shd w:val="clear" w:color="auto" w:fill="FFFF00"/>
+              </w:rPr>
+              <w:t>)</w:t>
             </w:r>
           </w:p>
         </w:tc>
@@ -22217,7 +22951,29 @@
                 <w:color w:val="000000"/>
                 <w:shd w:val="clear" w:color="auto" w:fill="FFFF00"/>
               </w:rPr>
-              <w:t>Autor (Stakeholder)</w:t>
+              <w:t>Autor (</w:t>
+            </w:r>
+            <w:proofErr w:type="spellStart"/>
+            <w:r>
+              <w:rPr>
+                <w:rFonts w:eastAsia="Times New Roman"/>
+                <w:b/>
+                <w:bCs/>
+                <w:color w:val="000000"/>
+                <w:shd w:val="clear" w:color="auto" w:fill="FFFF00"/>
+              </w:rPr>
+              <w:t>Stakeholder</w:t>
+            </w:r>
+            <w:proofErr w:type="spellEnd"/>
+            <w:r>
+              <w:rPr>
+                <w:rFonts w:eastAsia="Times New Roman"/>
+                <w:b/>
+                <w:bCs/>
+                <w:color w:val="000000"/>
+                <w:shd w:val="clear" w:color="auto" w:fill="FFFF00"/>
+              </w:rPr>
+              <w:t>)</w:t>
             </w:r>
           </w:p>
         </w:tc>
@@ -22846,7 +23602,29 @@
                 <w:color w:val="000000"/>
                 <w:shd w:val="clear" w:color="auto" w:fill="FFFF00"/>
               </w:rPr>
-              <w:t>Autor (Stakeholder)</w:t>
+              <w:t>Autor (</w:t>
+            </w:r>
+            <w:proofErr w:type="spellStart"/>
+            <w:r>
+              <w:rPr>
+                <w:rFonts w:eastAsia="Times New Roman"/>
+                <w:b/>
+                <w:bCs/>
+                <w:color w:val="000000"/>
+                <w:shd w:val="clear" w:color="auto" w:fill="FFFF00"/>
+              </w:rPr>
+              <w:t>Stakeholder</w:t>
+            </w:r>
+            <w:proofErr w:type="spellEnd"/>
+            <w:r>
+              <w:rPr>
+                <w:rFonts w:eastAsia="Times New Roman"/>
+                <w:b/>
+                <w:bCs/>
+                <w:color w:val="000000"/>
+                <w:shd w:val="clear" w:color="auto" w:fill="FFFF00"/>
+              </w:rPr>
+              <w:t>)</w:t>
             </w:r>
           </w:p>
         </w:tc>
@@ -24039,6 +24817,7 @@
               </w:rPr>
               <w:t xml:space="preserve">Lista de </w:t>
             </w:r>
+            <w:proofErr w:type="spellStart"/>
             <w:r>
               <w:rPr>
                 <w:rFonts w:ascii="Arial" w:eastAsia="Arial" w:hAnsi="Arial" w:cs="Arial"/>
@@ -24057,7 +24836,18 @@
                 <w:sz w:val="24"/>
                 <w:szCs w:val="24"/>
               </w:rPr>
-              <w:t xml:space="preserve">ommits por </w:t>
+              <w:t>ommits</w:t>
+            </w:r>
+            <w:proofErr w:type="spellEnd"/>
+            <w:r>
+              <w:rPr>
+                <w:rFonts w:ascii="Arial" w:eastAsia="Arial" w:hAnsi="Arial" w:cs="Arial"/>
+                <w:bCs/>
+                <w:color w:val="000000"/>
+                <w:sz w:val="24"/>
+                <w:szCs w:val="24"/>
+              </w:rPr>
+              <w:t xml:space="preserve"> por </w:t>
             </w:r>
             <w:r>
               <w:rPr>
@@ -24157,7 +24947,29 @@
                 <w:sz w:val="24"/>
                 <w:szCs w:val="24"/>
               </w:rPr>
-              <w:t>Conocer la lista de commits que ha realizado por un determinado desarrollador en un sprint específico.</w:t>
+              <w:t xml:space="preserve">Conocer la lista de </w:t>
+            </w:r>
+            <w:proofErr w:type="spellStart"/>
+            <w:r>
+              <w:rPr>
+                <w:rFonts w:ascii="Arial" w:eastAsia="Arial" w:hAnsi="Arial" w:cs="Arial"/>
+                <w:bCs/>
+                <w:color w:val="000000"/>
+                <w:sz w:val="24"/>
+                <w:szCs w:val="24"/>
+              </w:rPr>
+              <w:t>commits</w:t>
+            </w:r>
+            <w:proofErr w:type="spellEnd"/>
+            <w:r>
+              <w:rPr>
+                <w:rFonts w:ascii="Arial" w:eastAsia="Arial" w:hAnsi="Arial" w:cs="Arial"/>
+                <w:bCs/>
+                <w:color w:val="000000"/>
+                <w:sz w:val="24"/>
+                <w:szCs w:val="24"/>
+              </w:rPr>
+              <w:t xml:space="preserve"> que ha realizado por un determinado desarrollador en un sprint específico.</w:t>
             </w:r>
           </w:p>
         </w:tc>
@@ -24314,6 +25126,7 @@
               </w:rPr>
               <w:t xml:space="preserve">Código de </w:t>
             </w:r>
+            <w:proofErr w:type="spellStart"/>
             <w:r>
               <w:rPr>
                 <w:rFonts w:ascii="Arial" w:eastAsia="Arial" w:hAnsi="Arial" w:cs="Arial"/>
@@ -24334,6 +25147,7 @@
               </w:rPr>
               <w:t>esarollador</w:t>
             </w:r>
+            <w:proofErr w:type="spellEnd"/>
           </w:p>
         </w:tc>
       </w:tr>
@@ -24396,8 +25210,20 @@
                 <w:sz w:val="24"/>
                 <w:szCs w:val="24"/>
               </w:rPr>
-              <w:t>Código de commit</w:t>
-            </w:r>
+              <w:t xml:space="preserve">Código de </w:t>
+            </w:r>
+            <w:proofErr w:type="spellStart"/>
+            <w:r>
+              <w:rPr>
+                <w:rFonts w:ascii="Arial" w:eastAsia="Arial" w:hAnsi="Arial" w:cs="Arial"/>
+                <w:bCs/>
+                <w:color w:val="000000"/>
+                <w:sz w:val="24"/>
+                <w:szCs w:val="24"/>
+              </w:rPr>
+              <w:t>commit</w:t>
+            </w:r>
+            <w:proofErr w:type="spellEnd"/>
           </w:p>
           <w:p>
             <w:pPr>
@@ -24423,8 +25249,20 @@
                 <w:sz w:val="24"/>
                 <w:szCs w:val="24"/>
               </w:rPr>
-              <w:t>Descripción de commit</w:t>
-            </w:r>
+              <w:t xml:space="preserve">Descripción de </w:t>
+            </w:r>
+            <w:proofErr w:type="spellStart"/>
+            <w:r>
+              <w:rPr>
+                <w:rFonts w:ascii="Arial" w:eastAsia="Arial" w:hAnsi="Arial" w:cs="Arial"/>
+                <w:bCs/>
+                <w:color w:val="000000"/>
+                <w:sz w:val="24"/>
+                <w:szCs w:val="24"/>
+              </w:rPr>
+              <w:t>commit</w:t>
+            </w:r>
+            <w:proofErr w:type="spellEnd"/>
           </w:p>
           <w:p>
             <w:pPr>
@@ -24450,8 +25288,20 @@
                 <w:sz w:val="24"/>
                 <w:szCs w:val="24"/>
               </w:rPr>
-              <w:t>Archivo modificado en el commit</w:t>
-            </w:r>
+              <w:t xml:space="preserve">Archivo modificado en el </w:t>
+            </w:r>
+            <w:proofErr w:type="spellStart"/>
+            <w:r>
+              <w:rPr>
+                <w:rFonts w:ascii="Arial" w:eastAsia="Arial" w:hAnsi="Arial" w:cs="Arial"/>
+                <w:bCs/>
+                <w:color w:val="000000"/>
+                <w:sz w:val="24"/>
+                <w:szCs w:val="24"/>
+              </w:rPr>
+              <w:t>commit</w:t>
+            </w:r>
+            <w:proofErr w:type="spellEnd"/>
           </w:p>
           <w:p>
             <w:pPr>
@@ -24477,8 +25327,20 @@
                 <w:sz w:val="24"/>
                 <w:szCs w:val="24"/>
               </w:rPr>
-              <w:t>Versión del archivo generada por el commit</w:t>
-            </w:r>
+              <w:t xml:space="preserve">Versión del archivo generada por el </w:t>
+            </w:r>
+            <w:proofErr w:type="spellStart"/>
+            <w:r>
+              <w:rPr>
+                <w:rFonts w:ascii="Arial" w:eastAsia="Arial" w:hAnsi="Arial" w:cs="Arial"/>
+                <w:bCs/>
+                <w:color w:val="000000"/>
+                <w:sz w:val="24"/>
+                <w:szCs w:val="24"/>
+              </w:rPr>
+              <w:t>commit</w:t>
+            </w:r>
+            <w:proofErr w:type="spellEnd"/>
           </w:p>
           <w:p>
             <w:pPr>
@@ -24504,17 +25366,10 @@
                 <w:sz w:val="24"/>
                 <w:szCs w:val="24"/>
               </w:rPr>
-              <w:t>Fecha de commit</w:t>
-            </w:r>
-          </w:p>
-          <w:p>
-            <w:pPr>
-              <w:pStyle w:val="Prrafodelista"/>
-              <w:numPr>
-                <w:ilvl w:val="0"/>
-                <w:numId w:val="24"/>
-              </w:numPr>
-              <w:cnfStyle w:val="000000100000" w:firstRow="0" w:lastRow="0" w:firstColumn="0" w:lastColumn="0" w:oddVBand="0" w:evenVBand="0" w:oddHBand="1" w:evenHBand="0" w:firstRowFirstColumn="0" w:firstRowLastColumn="0" w:lastRowFirstColumn="0" w:lastRowLastColumn="0"/>
+              <w:t xml:space="preserve">Fecha de </w:t>
+            </w:r>
+            <w:proofErr w:type="spellStart"/>
+            <w:r>
               <w:rPr>
                 <w:rFonts w:ascii="Arial" w:eastAsia="Arial" w:hAnsi="Arial" w:cs="Arial"/>
                 <w:bCs/>
@@ -24522,17 +25377,9 @@
                 <w:sz w:val="24"/>
                 <w:szCs w:val="24"/>
               </w:rPr>
-            </w:pPr>
-            <w:r>
-              <w:rPr>
-                <w:rFonts w:ascii="Arial" w:eastAsia="Arial" w:hAnsi="Arial" w:cs="Arial"/>
-                <w:bCs/>
-                <w:color w:val="000000"/>
-                <w:sz w:val="24"/>
-                <w:szCs w:val="24"/>
-              </w:rPr>
-              <w:t>Código de desarrollador</w:t>
-            </w:r>
+              <w:t>commit</w:t>
+            </w:r>
+            <w:proofErr w:type="spellEnd"/>
           </w:p>
         </w:tc>
       </w:tr>
@@ -24987,6 +25834,16 @@
               </w:rPr>
               <w:t>Lista de Solicitudes de Cambio en Implementación</w:t>
             </w:r>
+            <w:r>
+              <w:rPr>
+                <w:rFonts w:ascii="Arial" w:eastAsia="Arial" w:hAnsi="Arial" w:cs="Arial"/>
+                <w:bCs/>
+                <w:color w:val="000000"/>
+                <w:sz w:val="24"/>
+                <w:szCs w:val="24"/>
+              </w:rPr>
+              <w:t xml:space="preserve"> Asignadas</w:t>
+            </w:r>
           </w:p>
         </w:tc>
       </w:tr>
@@ -25337,7 +26194,6 @@
                 <w:sz w:val="24"/>
                 <w:szCs w:val="24"/>
               </w:rPr>
-              <w:lastRenderedPageBreak/>
               <w:t>Fecha de verificación</w:t>
             </w:r>
           </w:p>
@@ -25365,6 +26221,7 @@
                 <w:sz w:val="24"/>
                 <w:szCs w:val="24"/>
               </w:rPr>
+              <w:lastRenderedPageBreak/>
               <w:t>Plazo (días)</w:t>
             </w:r>
           </w:p>
@@ -25876,7 +26733,29 @@
           <w:sz w:val="28"/>
           <w:szCs w:val="28"/>
         </w:rPr>
-        <w:t>Entrega y Gestión de Release de Software</w:t>
+        <w:t xml:space="preserve">Entrega y Gestión de </w:t>
+      </w:r>
+      <w:proofErr w:type="spellStart"/>
+      <w:r>
+        <w:rPr>
+          <w:rFonts w:ascii="Arial" w:eastAsia="Arial" w:hAnsi="Arial" w:cs="Arial"/>
+          <w:b/>
+          <w:color w:val="000000"/>
+          <w:sz w:val="28"/>
+          <w:szCs w:val="28"/>
+        </w:rPr>
+        <w:t>Release</w:t>
+      </w:r>
+      <w:proofErr w:type="spellEnd"/>
+      <w:r>
+        <w:rPr>
+          <w:rFonts w:ascii="Arial" w:eastAsia="Arial" w:hAnsi="Arial" w:cs="Arial"/>
+          <w:b/>
+          <w:color w:val="000000"/>
+          <w:sz w:val="28"/>
+          <w:szCs w:val="28"/>
+        </w:rPr>
+        <w:t xml:space="preserve"> de Software</w:t>
       </w:r>
     </w:p>
     <w:p>
@@ -25969,8 +26848,20 @@
           <w:sz w:val="28"/>
           <w:szCs w:val="28"/>
         </w:rPr>
-        <w:t>Gestión de Release</w:t>
+        <w:t xml:space="preserve">Gestión de </w:t>
       </w:r>
+      <w:proofErr w:type="spellStart"/>
+      <w:r>
+        <w:rPr>
+          <w:rFonts w:ascii="Arial" w:eastAsia="Arial" w:hAnsi="Arial" w:cs="Arial"/>
+          <w:b/>
+          <w:color w:val="000000"/>
+          <w:sz w:val="28"/>
+          <w:szCs w:val="28"/>
+        </w:rPr>
+        <w:t>Release</w:t>
+      </w:r>
+      <w:proofErr w:type="spellEnd"/>
     </w:p>
     <w:p>
       <w:pPr>

</xml_diff>